<commit_message>
Optimized features and Numbered Figures and Tables
</commit_message>
<xml_diff>
--- a/Dokumen-Skripsi/Bab 1.docx
+++ b/Dokumen-Skripsi/Bab 1.docx
@@ -25,15 +25,6 @@
       <w:r>
         <w:t>PENDAHULUAN</w:t>
       </w:r>
-    </w:p>
-    <w:p>
-      <w:pPr>
-        <w:spacing w:after="200"/>
-        <w:jc w:val="center"/>
-        <w:rPr>
-          <w:b/>
-        </w:rPr>
-      </w:pPr>
     </w:p>
     <w:p>
       <w:pPr>
@@ -1580,11 +1571,21 @@
       <w:r>
         <w:t xml:space="preserve">Gambar 1. </w:t>
       </w:r>
-      <w:fldSimple w:instr=" SEQ Gambar_1. \* ARABIC ">
-        <w:r>
-          <w:t>1</w:t>
-        </w:r>
-      </w:fldSimple>
+      <w:r>
+        <w:fldChar w:fldCharType="begin"/>
+      </w:r>
+      <w:r>
+        <w:instrText xml:space="preserve"> SEQ Gambar_1. \* ARABIC </w:instrText>
+      </w:r>
+      <w:r>
+        <w:fldChar w:fldCharType="separate"/>
+      </w:r>
+      <w:r>
+        <w:t>1</w:t>
+      </w:r>
+      <w:r>
+        <w:fldChar w:fldCharType="end"/>
+      </w:r>
       <w:r>
         <w:t xml:space="preserve"> </w:t>
       </w:r>
@@ -7239,11 +7240,6 @@
     </w:p>
     <w:p>
       <w:pPr>
-        <w:spacing w:after="200"/>
-      </w:pPr>
-    </w:p>
-    <w:p>
-      <w:pPr>
         <w:pStyle w:val="Heading2"/>
       </w:pPr>
       <w:bookmarkStart w:id="3" w:name="_3znysh7" w:colFirst="0" w:colLast="0"/>
@@ -7430,10 +7426,7 @@
       </w:r>
       <w:proofErr w:type="spellEnd"/>
       <w:r>
-        <w:t>,</w:t>
-      </w:r>
-      <w:r>
-        <w:t xml:space="preserve"> </w:t>
+        <w:t xml:space="preserve">, </w:t>
       </w:r>
       <w:proofErr w:type="spellStart"/>
       <w:r>
@@ -7449,10 +7442,7 @@
       </w:r>
       <w:proofErr w:type="spellEnd"/>
       <w:r>
-        <w:t xml:space="preserve"> </w:t>
-      </w:r>
-      <w:r>
-        <w:t xml:space="preserve">dan </w:t>
+        <w:t xml:space="preserve"> dan </w:t>
       </w:r>
       <w:proofErr w:type="spellStart"/>
       <w:r>
@@ -7741,8 +7731,6 @@
         <w:spacing w:after="200"/>
         <w:ind w:left="567" w:hanging="567"/>
       </w:pPr>
-      <w:bookmarkStart w:id="5" w:name="_GoBack"/>
-      <w:bookmarkEnd w:id="5"/>
       <w:proofErr w:type="spellStart"/>
       <w:r>
         <w:t>Merancang</w:t>
@@ -8023,15 +8011,10 @@
     </w:p>
     <w:p>
       <w:pPr>
-        <w:spacing w:after="200"/>
-      </w:pPr>
-    </w:p>
-    <w:p>
-      <w:pPr>
         <w:pStyle w:val="Heading2"/>
       </w:pPr>
-      <w:bookmarkStart w:id="6" w:name="_tyjcwt" w:colFirst="0" w:colLast="0"/>
-      <w:bookmarkEnd w:id="6"/>
+      <w:bookmarkStart w:id="5" w:name="_tyjcwt" w:colFirst="0" w:colLast="0"/>
+      <w:bookmarkEnd w:id="5"/>
       <w:r>
         <w:t xml:space="preserve">Batasan </w:t>
       </w:r>
@@ -8230,15 +8213,10 @@
     </w:p>
     <w:p>
       <w:pPr>
-        <w:spacing w:after="200"/>
-      </w:pPr>
-    </w:p>
-    <w:p>
-      <w:pPr>
         <w:pStyle w:val="Heading2"/>
       </w:pPr>
-      <w:bookmarkStart w:id="7" w:name="_3dy6vkm" w:colFirst="0" w:colLast="0"/>
-      <w:bookmarkEnd w:id="7"/>
+      <w:bookmarkStart w:id="6" w:name="_3dy6vkm" w:colFirst="0" w:colLast="0"/>
+      <w:bookmarkEnd w:id="6"/>
       <w:proofErr w:type="spellStart"/>
       <w:r>
         <w:t>Sistematika</w:t>
@@ -8596,15 +8574,7 @@
       </w:r>
     </w:p>
     <w:p>
-      <w:pPr>
-        <w:rPr>
-          <w:b/>
-        </w:rPr>
-      </w:pPr>
-      <w:r>
-        <w:rPr>
-          <w:b/>
-        </w:rPr>
+      <w:r>
         <w:br w:type="page"/>
       </w:r>
     </w:p>
@@ -8739,6 +8709,11 @@
       <w:r>
         <w:t>sebut</w:t>
       </w:r>
+      <w:r>
+        <w:t>kan</w:t>
+      </w:r>
+      <w:bookmarkStart w:id="7" w:name="_GoBack"/>
+      <w:bookmarkEnd w:id="7"/>
       <w:proofErr w:type="spellEnd"/>
       <w:r>
         <w:t xml:space="preserve"> dan </w:t>
@@ -8786,7 +8761,6 @@
     </w:p>
     <w:p>
       <w:pPr>
-        <w:spacing w:after="200"/>
         <w:ind w:firstLine="0"/>
         <w:rPr>
           <w:b/>
@@ -9035,7 +9009,7 @@
   <w:abstractNum w:abstractNumId="0" w15:restartNumberingAfterBreak="0">
     <w:nsid w:val="04C07230"/>
     <w:multiLevelType w:val="multilevel"/>
-    <w:tmpl w:val="442A8012"/>
+    <w:tmpl w:val="940AE7B6"/>
     <w:lvl w:ilvl="0">
       <w:start w:val="1"/>
       <w:numFmt w:val="decimal"/>
@@ -9786,13 +9760,13 @@
     <w:uiPriority w:val="9"/>
     <w:unhideWhenUsed/>
     <w:qFormat/>
-    <w:rsid w:val="006519F8"/>
+    <w:rsid w:val="00044F0F"/>
     <w:pPr>
       <w:numPr>
         <w:ilvl w:val="1"/>
         <w:numId w:val="1"/>
       </w:numPr>
-      <w:spacing w:after="200" w:line="276" w:lineRule="auto"/>
+      <w:spacing w:before="480" w:after="200" w:line="276" w:lineRule="auto"/>
       <w:ind w:left="851" w:hanging="851"/>
       <w:outlineLvl w:val="1"/>
     </w:pPr>
@@ -10295,7 +10269,7 @@
 </file>
 
 <file path=customXml/itemProps1.xml><?xml version="1.0" encoding="utf-8"?>
-<ds:datastoreItem xmlns:ds="http://schemas.openxmlformats.org/officeDocument/2006/customXml" ds:itemID="{2D9E74D1-DC19-463C-8531-B75E30A85A45}">
+<ds:datastoreItem xmlns:ds="http://schemas.openxmlformats.org/officeDocument/2006/customXml" ds:itemID="{A0E61CFD-13EA-4E2F-A588-1AD5A9A60815}">
   <ds:schemaRefs>
     <ds:schemaRef ds:uri="http://schemas.openxmlformats.org/officeDocument/2006/bibliography"/>
   </ds:schemaRefs>

</xml_diff>

<commit_message>
progress penjelasan model incremental bab 2
</commit_message>
<xml_diff>
--- a/Dokumen-Skripsi/Bab 1.docx
+++ b/Dokumen-Skripsi/Bab 1.docx
@@ -1331,6 +1331,83 @@
       <w:r>
         <w:t>.</w:t>
       </w:r>
+      <w:r>
+        <w:t xml:space="preserve"> Gambar 1.1 </w:t>
+      </w:r>
+      <w:proofErr w:type="spellStart"/>
+      <w:r>
+        <w:t>dibawah</w:t>
+      </w:r>
+      <w:proofErr w:type="spellEnd"/>
+      <w:r>
+        <w:t xml:space="preserve"> </w:t>
+      </w:r>
+      <w:proofErr w:type="spellStart"/>
+      <w:r>
+        <w:t>ini</w:t>
+      </w:r>
+      <w:proofErr w:type="spellEnd"/>
+      <w:r>
+        <w:t xml:space="preserve"> </w:t>
+      </w:r>
+      <w:proofErr w:type="spellStart"/>
+      <w:r>
+        <w:t>adalah</w:t>
+      </w:r>
+      <w:proofErr w:type="spellEnd"/>
+      <w:r>
+        <w:t xml:space="preserve"> </w:t>
+      </w:r>
+      <w:proofErr w:type="spellStart"/>
+      <w:r>
+        <w:t>persentase</w:t>
+      </w:r>
+      <w:proofErr w:type="spellEnd"/>
+      <w:r>
+        <w:t xml:space="preserve"> </w:t>
+      </w:r>
+      <w:proofErr w:type="spellStart"/>
+      <w:r>
+        <w:t>faktor</w:t>
+      </w:r>
+      <w:proofErr w:type="spellEnd"/>
+      <w:r>
+        <w:t xml:space="preserve"> </w:t>
+      </w:r>
+      <w:proofErr w:type="spellStart"/>
+      <w:r>
+        <w:t>penyebab</w:t>
+      </w:r>
+      <w:proofErr w:type="spellEnd"/>
+      <w:r>
+        <w:t xml:space="preserve"> </w:t>
+      </w:r>
+      <w:proofErr w:type="spellStart"/>
+      <w:r>
+        <w:t>terbesar</w:t>
+      </w:r>
+      <w:proofErr w:type="spellEnd"/>
+      <w:r>
+        <w:t xml:space="preserve"> </w:t>
+      </w:r>
+      <w:proofErr w:type="spellStart"/>
+      <w:r>
+        <w:t>kecelakaan</w:t>
+      </w:r>
+      <w:proofErr w:type="spellEnd"/>
+      <w:r>
+        <w:t xml:space="preserve"> </w:t>
+      </w:r>
+      <w:proofErr w:type="spellStart"/>
+      <w:r>
+        <w:t>lalu</w:t>
+      </w:r>
+      <w:proofErr w:type="spellEnd"/>
+      <w:r>
+        <w:t xml:space="preserve"> lintas.</w:t>
+      </w:r>
+      <w:bookmarkStart w:id="3" w:name="_GoBack"/>
+      <w:bookmarkEnd w:id="3"/>
     </w:p>
     <w:p>
       <w:pPr>
@@ -1393,21 +1470,11 @@
       <w:r>
         <w:t xml:space="preserve">Gambar 1. </w:t>
       </w:r>
-      <w:r>
-        <w:fldChar w:fldCharType="begin"/>
-      </w:r>
-      <w:r>
-        <w:instrText xml:space="preserve"> SEQ Gambar_1. \* ARABIC </w:instrText>
-      </w:r>
-      <w:r>
-        <w:fldChar w:fldCharType="separate"/>
-      </w:r>
-      <w:r>
-        <w:t>1</w:t>
-      </w:r>
-      <w:r>
-        <w:fldChar w:fldCharType="end"/>
-      </w:r>
+      <w:fldSimple w:instr=" SEQ Gambar_1. \* ARABIC ">
+        <w:r>
+          <w:t>1</w:t>
+        </w:r>
+      </w:fldSimple>
       <w:r>
         <w:t xml:space="preserve"> </w:t>
       </w:r>
@@ -5217,8 +5284,8 @@
       <w:pPr>
         <w:pStyle w:val="Heading2"/>
       </w:pPr>
-      <w:bookmarkStart w:id="3" w:name="_3znysh7" w:colFirst="0" w:colLast="0"/>
-      <w:bookmarkEnd w:id="3"/>
+      <w:bookmarkStart w:id="4" w:name="_3znysh7" w:colFirst="0" w:colLast="0"/>
+      <w:bookmarkEnd w:id="4"/>
       <w:proofErr w:type="spellStart"/>
       <w:r>
         <w:t>Rumusan</w:t>
@@ -5582,13 +5649,11 @@
       <w:pPr>
         <w:ind w:firstLine="0"/>
       </w:pPr>
-      <w:bookmarkStart w:id="4" w:name="_2et92p0" w:colFirst="0" w:colLast="0"/>
-      <w:bookmarkEnd w:id="4"/>
+      <w:bookmarkStart w:id="5" w:name="_2et92p0" w:colFirst="0" w:colLast="0"/>
+      <w:bookmarkEnd w:id="5"/>
       <w:r>
         <w:br w:type="page"/>
       </w:r>
-      <w:bookmarkStart w:id="5" w:name="_GoBack"/>
-      <w:bookmarkEnd w:id="5"/>
     </w:p>
     <w:p>
       <w:pPr>
@@ -8901,7 +8966,7 @@
 </file>
 
 <file path=customXml/itemProps1.xml><?xml version="1.0" encoding="utf-8"?>
-<ds:datastoreItem xmlns:ds="http://schemas.openxmlformats.org/officeDocument/2006/customXml" ds:itemID="{D68339A8-148E-4F26-B39A-DEE841CD567C}">
+<ds:datastoreItem xmlns:ds="http://schemas.openxmlformats.org/officeDocument/2006/customXml" ds:itemID="{84B02EEF-E670-41E5-81FD-A266A53D2166}">
   <ds:schemaRefs>
     <ds:schemaRef ds:uri="http://schemas.openxmlformats.org/officeDocument/2006/bibliography"/>
   </ds:schemaRefs>

</xml_diff>

<commit_message>
In the middle of writing the use case scenario, next up, the payment process will happened outside the system
</commit_message>
<xml_diff>
--- a/Dokumen-Skripsi/Bab 1.docx
+++ b/Dokumen-Skripsi/Bab 1.docx
@@ -1404,10 +1404,16 @@
       </w:r>
       <w:proofErr w:type="spellEnd"/>
       <w:r>
-        <w:t xml:space="preserve"> lintas.</w:t>
-      </w:r>
-      <w:bookmarkStart w:id="3" w:name="_GoBack"/>
-      <w:bookmarkEnd w:id="3"/>
+        <w:t xml:space="preserve"> </w:t>
+      </w:r>
+      <w:proofErr w:type="spellStart"/>
+      <w:r>
+        <w:t>lintas</w:t>
+      </w:r>
+      <w:proofErr w:type="spellEnd"/>
+      <w:r>
+        <w:t>.</w:t>
+      </w:r>
     </w:p>
     <w:p>
       <w:pPr>
@@ -1470,11 +1476,21 @@
       <w:r>
         <w:t xml:space="preserve">Gambar 1. </w:t>
       </w:r>
-      <w:fldSimple w:instr=" SEQ Gambar_1. \* ARABIC ">
-        <w:r>
-          <w:t>1</w:t>
-        </w:r>
-      </w:fldSimple>
+      <w:r>
+        <w:fldChar w:fldCharType="begin"/>
+      </w:r>
+      <w:r>
+        <w:instrText xml:space="preserve"> SEQ Gambar_1. \* ARABIC </w:instrText>
+      </w:r>
+      <w:r>
+        <w:fldChar w:fldCharType="separate"/>
+      </w:r>
+      <w:r>
+        <w:t>1</w:t>
+      </w:r>
+      <w:r>
+        <w:fldChar w:fldCharType="end"/>
+      </w:r>
       <w:r>
         <w:t xml:space="preserve"> </w:t>
       </w:r>
@@ -2187,21 +2203,11 @@
       <w:pPr>
         <w:spacing w:after="200"/>
       </w:pPr>
-      <w:proofErr w:type="spellStart"/>
-      <w:r>
-        <w:t>Namun</w:t>
-      </w:r>
-      <w:proofErr w:type="spellEnd"/>
-      <w:r>
-        <w:t xml:space="preserve">, </w:t>
-      </w:r>
-      <w:proofErr w:type="spellStart"/>
-      <w:r>
-        <w:t>dari</w:t>
-      </w:r>
-      <w:proofErr w:type="spellEnd"/>
-      <w:r>
-        <w:t xml:space="preserve"> data yang </w:t>
+      <w:r>
+        <w:t>D</w:t>
+      </w:r>
+      <w:r>
+        <w:t xml:space="preserve">ari data yang </w:t>
       </w:r>
       <w:proofErr w:type="spellStart"/>
       <w:r>
@@ -2650,15 +2656,15 @@
       </w:r>
       <w:proofErr w:type="spellStart"/>
       <w:r>
+        <w:t>kegiatan</w:t>
+      </w:r>
+      <w:proofErr w:type="spellEnd"/>
+      <w:r>
+        <w:t xml:space="preserve"> </w:t>
+      </w:r>
+      <w:proofErr w:type="spellStart"/>
+      <w:r>
         <w:lastRenderedPageBreak/>
-        <w:t>kegiatan</w:t>
-      </w:r>
-      <w:proofErr w:type="spellEnd"/>
-      <w:r>
-        <w:t xml:space="preserve"> </w:t>
-      </w:r>
-      <w:proofErr w:type="spellStart"/>
-      <w:r>
         <w:t>pemasaran</w:t>
       </w:r>
       <w:proofErr w:type="spellEnd"/>
@@ -4365,71 +4371,71 @@
       </w:r>
       <w:proofErr w:type="spellStart"/>
       <w:r>
+        <w:t>untuk</w:t>
+      </w:r>
+      <w:proofErr w:type="spellEnd"/>
+      <w:r>
+        <w:t xml:space="preserve"> </w:t>
+      </w:r>
+      <w:proofErr w:type="spellStart"/>
+      <w:r>
+        <w:t>mengasah</w:t>
+      </w:r>
+      <w:proofErr w:type="spellEnd"/>
+      <w:r>
+        <w:t xml:space="preserve"> </w:t>
+      </w:r>
+      <w:proofErr w:type="spellStart"/>
+      <w:r>
+        <w:t>pemahaman</w:t>
+      </w:r>
+      <w:proofErr w:type="spellEnd"/>
+      <w:r>
+        <w:t xml:space="preserve"> dan </w:t>
+      </w:r>
+      <w:proofErr w:type="spellStart"/>
+      <w:r>
+        <w:t>kemampuannya</w:t>
+      </w:r>
+      <w:proofErr w:type="spellEnd"/>
+      <w:r>
+        <w:t xml:space="preserve"> </w:t>
+      </w:r>
+      <w:proofErr w:type="spellStart"/>
+      <w:r>
+        <w:t>terlebih</w:t>
+      </w:r>
+      <w:proofErr w:type="spellEnd"/>
+      <w:r>
+        <w:t xml:space="preserve"> </w:t>
+      </w:r>
+      <w:proofErr w:type="spellStart"/>
+      <w:r>
+        <w:t>dahulu</w:t>
+      </w:r>
+      <w:proofErr w:type="spellEnd"/>
+      <w:r>
+        <w:t xml:space="preserve"> </w:t>
+      </w:r>
+      <w:proofErr w:type="spellStart"/>
+      <w:r>
+        <w:t>tentang</w:t>
+      </w:r>
+      <w:proofErr w:type="spellEnd"/>
+      <w:r>
+        <w:t xml:space="preserve"> </w:t>
+      </w:r>
+      <w:proofErr w:type="spellStart"/>
+      <w:r>
+        <w:t>topik</w:t>
+      </w:r>
+      <w:proofErr w:type="spellEnd"/>
+      <w:r>
+        <w:t xml:space="preserve"> </w:t>
+      </w:r>
+      <w:proofErr w:type="spellStart"/>
+      <w:r>
         <w:lastRenderedPageBreak/>
-        <w:t>untuk</w:t>
-      </w:r>
-      <w:proofErr w:type="spellEnd"/>
-      <w:r>
-        <w:t xml:space="preserve"> </w:t>
-      </w:r>
-      <w:proofErr w:type="spellStart"/>
-      <w:r>
-        <w:t>mengasah</w:t>
-      </w:r>
-      <w:proofErr w:type="spellEnd"/>
-      <w:r>
-        <w:t xml:space="preserve"> </w:t>
-      </w:r>
-      <w:proofErr w:type="spellStart"/>
-      <w:r>
-        <w:t>pemahaman</w:t>
-      </w:r>
-      <w:proofErr w:type="spellEnd"/>
-      <w:r>
-        <w:t xml:space="preserve"> dan </w:t>
-      </w:r>
-      <w:proofErr w:type="spellStart"/>
-      <w:r>
-        <w:t>kemampuannya</w:t>
-      </w:r>
-      <w:proofErr w:type="spellEnd"/>
-      <w:r>
-        <w:t xml:space="preserve"> </w:t>
-      </w:r>
-      <w:proofErr w:type="spellStart"/>
-      <w:r>
-        <w:t>terlebih</w:t>
-      </w:r>
-      <w:proofErr w:type="spellEnd"/>
-      <w:r>
-        <w:t xml:space="preserve"> </w:t>
-      </w:r>
-      <w:proofErr w:type="spellStart"/>
-      <w:r>
-        <w:t>dahulu</w:t>
-      </w:r>
-      <w:proofErr w:type="spellEnd"/>
-      <w:r>
-        <w:t xml:space="preserve"> </w:t>
-      </w:r>
-      <w:proofErr w:type="spellStart"/>
-      <w:r>
-        <w:t>tentang</w:t>
-      </w:r>
-      <w:proofErr w:type="spellEnd"/>
-      <w:r>
-        <w:t xml:space="preserve"> </w:t>
-      </w:r>
-      <w:proofErr w:type="spellStart"/>
-      <w:r>
-        <w:t>topik</w:t>
-      </w:r>
-      <w:proofErr w:type="spellEnd"/>
-      <w:r>
-        <w:t xml:space="preserve"> </w:t>
-      </w:r>
-      <w:proofErr w:type="spellStart"/>
-      <w:r>
         <w:t>tersebut</w:t>
       </w:r>
       <w:proofErr w:type="spellEnd"/>
@@ -5284,8 +5290,8 @@
       <w:pPr>
         <w:pStyle w:val="Heading2"/>
       </w:pPr>
-      <w:bookmarkStart w:id="4" w:name="_3znysh7" w:colFirst="0" w:colLast="0"/>
-      <w:bookmarkEnd w:id="4"/>
+      <w:bookmarkStart w:id="3" w:name="_3znysh7" w:colFirst="0" w:colLast="0"/>
+      <w:bookmarkEnd w:id="3"/>
       <w:proofErr w:type="spellStart"/>
       <w:r>
         <w:t>Rumusan</w:t>
@@ -5643,17 +5649,9 @@
       <w:r>
         <w:t>?</w:t>
       </w:r>
+      <w:bookmarkStart w:id="4" w:name="_2et92p0" w:colFirst="0" w:colLast="0"/>
+      <w:bookmarkEnd w:id="4"/>
       <w:proofErr w:type="gramEnd"/>
-    </w:p>
-    <w:p>
-      <w:pPr>
-        <w:ind w:firstLine="0"/>
-      </w:pPr>
-      <w:bookmarkStart w:id="5" w:name="_2et92p0" w:colFirst="0" w:colLast="0"/>
-      <w:bookmarkEnd w:id="5"/>
-      <w:r>
-        <w:br w:type="page"/>
-      </w:r>
     </w:p>
     <w:p>
       <w:pPr>
@@ -5661,7 +5659,6 @@
       </w:pPr>
       <w:proofErr w:type="spellStart"/>
       <w:r>
-        <w:lastRenderedPageBreak/>
         <w:t>Tujuan</w:t>
       </w:r>
       <w:proofErr w:type="spellEnd"/>
@@ -5918,6 +5915,7 @@
       </w:pPr>
       <w:proofErr w:type="spellStart"/>
       <w:r>
+        <w:lastRenderedPageBreak/>
         <w:t>Dengan</w:t>
       </w:r>
       <w:proofErr w:type="spellEnd"/>
@@ -6054,8 +6052,8 @@
       <w:pPr>
         <w:pStyle w:val="Heading2"/>
       </w:pPr>
-      <w:bookmarkStart w:id="6" w:name="_tyjcwt" w:colFirst="0" w:colLast="0"/>
-      <w:bookmarkEnd w:id="6"/>
+      <w:bookmarkStart w:id="5" w:name="_tyjcwt" w:colFirst="0" w:colLast="0"/>
+      <w:bookmarkEnd w:id="5"/>
       <w:r>
         <w:t xml:space="preserve">Batasan </w:t>
       </w:r>
@@ -6702,8 +6700,226 @@
       <w:proofErr w:type="gramEnd"/>
     </w:p>
     <w:p>
-      <w:r>
-        <w:br w:type="page"/>
+      <w:pPr>
+        <w:ind w:firstLine="0"/>
+        <w:rPr>
+          <w:b/>
+        </w:rPr>
+      </w:pPr>
+      <w:r>
+        <w:rPr>
+          <w:b/>
+        </w:rPr>
+        <w:t>BAB I PENDAHULUAN</w:t>
+      </w:r>
+    </w:p>
+    <w:p>
+      <w:pPr>
+        <w:spacing w:after="200"/>
+        <w:ind w:left="566" w:firstLine="0"/>
+      </w:pPr>
+      <w:r>
+        <w:t xml:space="preserve">Pada </w:t>
+      </w:r>
+      <w:proofErr w:type="spellStart"/>
+      <w:r>
+        <w:t>bab</w:t>
+      </w:r>
+      <w:proofErr w:type="spellEnd"/>
+      <w:r>
+        <w:t xml:space="preserve"> </w:t>
+      </w:r>
+      <w:proofErr w:type="spellStart"/>
+      <w:r>
+        <w:t>ini</w:t>
+      </w:r>
+      <w:proofErr w:type="spellEnd"/>
+      <w:r>
+        <w:t xml:space="preserve"> kami </w:t>
+      </w:r>
+      <w:proofErr w:type="spellStart"/>
+      <w:r>
+        <w:t>menjelaskan</w:t>
+      </w:r>
+      <w:proofErr w:type="spellEnd"/>
+      <w:r>
+        <w:t xml:space="preserve"> </w:t>
+      </w:r>
+      <w:proofErr w:type="spellStart"/>
+      <w:r>
+        <w:t>apa</w:t>
+      </w:r>
+      <w:proofErr w:type="spellEnd"/>
+      <w:r>
+        <w:t xml:space="preserve"> yang </w:t>
+      </w:r>
+      <w:proofErr w:type="spellStart"/>
+      <w:r>
+        <w:t>melandasi</w:t>
+      </w:r>
+      <w:proofErr w:type="spellEnd"/>
+      <w:r>
+        <w:t xml:space="preserve"> kami </w:t>
+      </w:r>
+      <w:proofErr w:type="spellStart"/>
+      <w:r>
+        <w:t>melakukan</w:t>
+      </w:r>
+      <w:proofErr w:type="spellEnd"/>
+      <w:r>
+        <w:t xml:space="preserve"> </w:t>
+      </w:r>
+      <w:proofErr w:type="spellStart"/>
+      <w:r>
+        <w:t>penelitian</w:t>
+      </w:r>
+      <w:proofErr w:type="spellEnd"/>
+      <w:r>
+        <w:t xml:space="preserve"> </w:t>
+      </w:r>
+      <w:proofErr w:type="spellStart"/>
+      <w:r>
+        <w:t>ini</w:t>
+      </w:r>
+      <w:proofErr w:type="spellEnd"/>
+      <w:r>
+        <w:t xml:space="preserve">, </w:t>
+      </w:r>
+      <w:proofErr w:type="spellStart"/>
+      <w:r>
+        <w:t>seperti</w:t>
+      </w:r>
+      <w:proofErr w:type="spellEnd"/>
+      <w:r>
+        <w:t xml:space="preserve"> pada </w:t>
+      </w:r>
+      <w:proofErr w:type="spellStart"/>
+      <w:r>
+        <w:t>umumnya</w:t>
+      </w:r>
+      <w:proofErr w:type="spellEnd"/>
+      <w:r>
+        <w:t xml:space="preserve">, </w:t>
+      </w:r>
+      <w:proofErr w:type="spellStart"/>
+      <w:r>
+        <w:t>isi</w:t>
+      </w:r>
+      <w:proofErr w:type="spellEnd"/>
+      <w:r>
+        <w:t xml:space="preserve"> </w:t>
+      </w:r>
+      <w:proofErr w:type="spellStart"/>
+      <w:r>
+        <w:t>dari</w:t>
+      </w:r>
+      <w:proofErr w:type="spellEnd"/>
+      <w:r>
+        <w:t xml:space="preserve"> </w:t>
+      </w:r>
+      <w:proofErr w:type="spellStart"/>
+      <w:r>
+        <w:t>bab</w:t>
+      </w:r>
+      <w:proofErr w:type="spellEnd"/>
+      <w:r>
+        <w:t xml:space="preserve"> </w:t>
+      </w:r>
+      <w:proofErr w:type="spellStart"/>
+      <w:r>
+        <w:t>ini</w:t>
+      </w:r>
+      <w:proofErr w:type="spellEnd"/>
+      <w:r>
+        <w:t xml:space="preserve"> </w:t>
+      </w:r>
+      <w:proofErr w:type="spellStart"/>
+      <w:r>
+        <w:t>adalah</w:t>
+      </w:r>
+      <w:proofErr w:type="spellEnd"/>
+      <w:r>
+        <w:t xml:space="preserve"> </w:t>
+      </w:r>
+      <w:proofErr w:type="spellStart"/>
+      <w:r>
+        <w:t>latar</w:t>
+      </w:r>
+      <w:proofErr w:type="spellEnd"/>
+      <w:r>
+        <w:t xml:space="preserve"> </w:t>
+      </w:r>
+      <w:proofErr w:type="spellStart"/>
+      <w:r>
+        <w:t>belakang</w:t>
+      </w:r>
+      <w:proofErr w:type="spellEnd"/>
+      <w:r>
+        <w:t xml:space="preserve">, </w:t>
+      </w:r>
+      <w:proofErr w:type="spellStart"/>
+      <w:r>
+        <w:t>rumusan</w:t>
+      </w:r>
+      <w:proofErr w:type="spellEnd"/>
+      <w:r>
+        <w:t xml:space="preserve"> </w:t>
+      </w:r>
+      <w:proofErr w:type="spellStart"/>
+      <w:r>
+        <w:t>masalah</w:t>
+      </w:r>
+      <w:proofErr w:type="spellEnd"/>
+      <w:r>
+        <w:t xml:space="preserve">, </w:t>
+      </w:r>
+      <w:proofErr w:type="spellStart"/>
+      <w:r>
+        <w:t>tujuan</w:t>
+      </w:r>
+      <w:proofErr w:type="spellEnd"/>
+      <w:r>
+        <w:t xml:space="preserve"> </w:t>
+      </w:r>
+      <w:proofErr w:type="spellStart"/>
+      <w:r>
+        <w:t>penelitian</w:t>
+      </w:r>
+      <w:proofErr w:type="spellEnd"/>
+      <w:r>
+        <w:t xml:space="preserve">, </w:t>
+      </w:r>
+      <w:proofErr w:type="spellStart"/>
+      <w:r>
+        <w:t>batasan</w:t>
+      </w:r>
+      <w:proofErr w:type="spellEnd"/>
+      <w:r>
+        <w:t xml:space="preserve"> </w:t>
+      </w:r>
+      <w:proofErr w:type="spellStart"/>
+      <w:r>
+        <w:t>masalah</w:t>
+      </w:r>
+      <w:proofErr w:type="spellEnd"/>
+      <w:r>
+        <w:t xml:space="preserve">, dan </w:t>
+      </w:r>
+      <w:proofErr w:type="spellStart"/>
+      <w:r>
+        <w:t>sistematika</w:t>
+      </w:r>
+      <w:proofErr w:type="spellEnd"/>
+      <w:r>
+        <w:t xml:space="preserve"> </w:t>
+      </w:r>
+      <w:proofErr w:type="spellStart"/>
+      <w:r>
+        <w:t>penulisan</w:t>
+      </w:r>
+      <w:proofErr w:type="spellEnd"/>
+      <w:r>
+        <w:t>.</w:t>
       </w:r>
     </w:p>
     <w:p>
@@ -6717,8 +6933,7 @@
         <w:rPr>
           <w:b/>
         </w:rPr>
-        <w:lastRenderedPageBreak/>
-        <w:t>BAB I PENDAHULUAN</w:t>
+        <w:t>BAB II LANDASAN TEORI</w:t>
       </w:r>
     </w:p>
     <w:p>
@@ -6727,7 +6942,7 @@
         <w:ind w:left="566" w:firstLine="0"/>
       </w:pPr>
       <w:r>
-        <w:t xml:space="preserve">Pada </w:t>
+        <w:t xml:space="preserve">Di </w:t>
       </w:r>
       <w:proofErr w:type="spellStart"/>
       <w:r>
@@ -6747,15 +6962,71 @@
       </w:r>
       <w:proofErr w:type="spellStart"/>
       <w:r>
-        <w:t>menjelaskan</w:t>
-      </w:r>
-      <w:proofErr w:type="spellEnd"/>
-      <w:r>
-        <w:t xml:space="preserve"> </w:t>
-      </w:r>
-      <w:proofErr w:type="spellStart"/>
-      <w:r>
-        <w:t>apa</w:t>
+        <w:t>akan</w:t>
+      </w:r>
+      <w:proofErr w:type="spellEnd"/>
+      <w:r>
+        <w:t xml:space="preserve"> </w:t>
+      </w:r>
+      <w:proofErr w:type="spellStart"/>
+      <w:r>
+        <w:t>memberikan</w:t>
+      </w:r>
+      <w:proofErr w:type="spellEnd"/>
+      <w:r>
+        <w:t xml:space="preserve"> </w:t>
+      </w:r>
+      <w:proofErr w:type="spellStart"/>
+      <w:r>
+        <w:t>pembaca</w:t>
+      </w:r>
+      <w:proofErr w:type="spellEnd"/>
+      <w:r>
+        <w:t xml:space="preserve"> </w:t>
+      </w:r>
+      <w:proofErr w:type="spellStart"/>
+      <w:r>
+        <w:t>pemahaman</w:t>
+      </w:r>
+      <w:proofErr w:type="spellEnd"/>
+      <w:r>
+        <w:t xml:space="preserve"> </w:t>
+      </w:r>
+      <w:proofErr w:type="spellStart"/>
+      <w:r>
+        <w:t>dasar</w:t>
+      </w:r>
+      <w:proofErr w:type="spellEnd"/>
+      <w:r>
+        <w:t xml:space="preserve"> </w:t>
+      </w:r>
+      <w:proofErr w:type="spellStart"/>
+      <w:r>
+        <w:t>tentang</w:t>
+      </w:r>
+      <w:proofErr w:type="spellEnd"/>
+      <w:r>
+        <w:t xml:space="preserve"> </w:t>
+      </w:r>
+      <w:proofErr w:type="spellStart"/>
+      <w:r>
+        <w:t>istilah-istilah</w:t>
+      </w:r>
+      <w:proofErr w:type="spellEnd"/>
+      <w:r>
+        <w:t xml:space="preserve"> </w:t>
+      </w:r>
+      <w:proofErr w:type="spellStart"/>
+      <w:r>
+        <w:t>atau</w:t>
+      </w:r>
+      <w:proofErr w:type="spellEnd"/>
+      <w:r>
+        <w:t xml:space="preserve"> </w:t>
+      </w:r>
+      <w:proofErr w:type="spellStart"/>
+      <w:r>
+        <w:t>teknik-teknik</w:t>
       </w:r>
       <w:proofErr w:type="spellEnd"/>
       <w:r>
@@ -6763,7 +7034,7 @@
       </w:r>
       <w:proofErr w:type="spellStart"/>
       <w:r>
-        <w:t>melandasi</w:t>
+        <w:t>nantinya</w:t>
       </w:r>
       <w:proofErr w:type="spellEnd"/>
       <w:r>
@@ -6771,7 +7042,50 @@
       </w:r>
       <w:proofErr w:type="spellStart"/>
       <w:r>
-        <w:t>melakukan</w:t>
+        <w:t>sering</w:t>
+      </w:r>
+      <w:proofErr w:type="spellEnd"/>
+      <w:r>
+        <w:t xml:space="preserve"> </w:t>
+      </w:r>
+      <w:proofErr w:type="spellStart"/>
+      <w:r>
+        <w:t>sebut</w:t>
+      </w:r>
+      <w:r>
+        <w:t>kan</w:t>
+      </w:r>
+      <w:proofErr w:type="spellEnd"/>
+      <w:r>
+        <w:t xml:space="preserve"> dan </w:t>
+      </w:r>
+      <w:proofErr w:type="spellStart"/>
+      <w:r>
+        <w:t>sering</w:t>
+      </w:r>
+      <w:proofErr w:type="spellEnd"/>
+      <w:r>
+        <w:t xml:space="preserve"> kami </w:t>
+      </w:r>
+      <w:proofErr w:type="spellStart"/>
+      <w:r>
+        <w:t>gunakan</w:t>
+      </w:r>
+      <w:proofErr w:type="spellEnd"/>
+      <w:r>
+        <w:t xml:space="preserve"> </w:t>
+      </w:r>
+      <w:proofErr w:type="spellStart"/>
+      <w:r>
+        <w:t>dalam</w:t>
+      </w:r>
+      <w:proofErr w:type="spellEnd"/>
+      <w:r>
+        <w:t xml:space="preserve"> </w:t>
+      </w:r>
+      <w:proofErr w:type="spellStart"/>
+      <w:r>
+        <w:t>menyelesaikan</w:t>
       </w:r>
       <w:proofErr w:type="spellEnd"/>
       <w:r>
@@ -6783,151 +7097,7 @@
       </w:r>
       <w:proofErr w:type="spellEnd"/>
       <w:r>
-        <w:t xml:space="preserve"> </w:t>
-      </w:r>
-      <w:proofErr w:type="spellStart"/>
-      <w:r>
-        <w:t>ini</w:t>
-      </w:r>
-      <w:proofErr w:type="spellEnd"/>
-      <w:r>
-        <w:t xml:space="preserve">, </w:t>
-      </w:r>
-      <w:proofErr w:type="spellStart"/>
-      <w:r>
-        <w:t>seperti</w:t>
-      </w:r>
-      <w:proofErr w:type="spellEnd"/>
-      <w:r>
-        <w:t xml:space="preserve"> pada </w:t>
-      </w:r>
-      <w:proofErr w:type="spellStart"/>
-      <w:r>
-        <w:t>umumnya</w:t>
-      </w:r>
-      <w:proofErr w:type="spellEnd"/>
-      <w:r>
-        <w:t xml:space="preserve">, </w:t>
-      </w:r>
-      <w:proofErr w:type="spellStart"/>
-      <w:r>
-        <w:t>isi</w:t>
-      </w:r>
-      <w:proofErr w:type="spellEnd"/>
-      <w:r>
-        <w:t xml:space="preserve"> </w:t>
-      </w:r>
-      <w:proofErr w:type="spellStart"/>
-      <w:r>
-        <w:t>dari</w:t>
-      </w:r>
-      <w:proofErr w:type="spellEnd"/>
-      <w:r>
-        <w:t xml:space="preserve"> </w:t>
-      </w:r>
-      <w:proofErr w:type="spellStart"/>
-      <w:r>
-        <w:t>bab</w:t>
-      </w:r>
-      <w:proofErr w:type="spellEnd"/>
-      <w:r>
-        <w:t xml:space="preserve"> </w:t>
-      </w:r>
-      <w:proofErr w:type="spellStart"/>
-      <w:r>
-        <w:t>ini</w:t>
-      </w:r>
-      <w:proofErr w:type="spellEnd"/>
-      <w:r>
-        <w:t xml:space="preserve"> </w:t>
-      </w:r>
-      <w:proofErr w:type="spellStart"/>
-      <w:r>
-        <w:t>adalah</w:t>
-      </w:r>
-      <w:proofErr w:type="spellEnd"/>
-      <w:r>
-        <w:t xml:space="preserve"> </w:t>
-      </w:r>
-      <w:proofErr w:type="spellStart"/>
-      <w:r>
-        <w:t>latar</w:t>
-      </w:r>
-      <w:proofErr w:type="spellEnd"/>
-      <w:r>
-        <w:t xml:space="preserve"> </w:t>
-      </w:r>
-      <w:proofErr w:type="spellStart"/>
-      <w:r>
-        <w:t>belakang</w:t>
-      </w:r>
-      <w:proofErr w:type="spellEnd"/>
-      <w:r>
-        <w:t xml:space="preserve">, </w:t>
-      </w:r>
-      <w:proofErr w:type="spellStart"/>
-      <w:r>
-        <w:t>rumusan</w:t>
-      </w:r>
-      <w:proofErr w:type="spellEnd"/>
-      <w:r>
-        <w:t xml:space="preserve"> </w:t>
-      </w:r>
-      <w:proofErr w:type="spellStart"/>
-      <w:r>
-        <w:t>masalah</w:t>
-      </w:r>
-      <w:proofErr w:type="spellEnd"/>
-      <w:r>
-        <w:t xml:space="preserve">, </w:t>
-      </w:r>
-      <w:proofErr w:type="spellStart"/>
-      <w:r>
-        <w:t>tujuan</w:t>
-      </w:r>
-      <w:proofErr w:type="spellEnd"/>
-      <w:r>
-        <w:t xml:space="preserve"> </w:t>
-      </w:r>
-      <w:proofErr w:type="spellStart"/>
-      <w:r>
-        <w:t>penelitian</w:t>
-      </w:r>
-      <w:proofErr w:type="spellEnd"/>
-      <w:r>
-        <w:t xml:space="preserve">, </w:t>
-      </w:r>
-      <w:proofErr w:type="spellStart"/>
-      <w:r>
-        <w:t>batasan</w:t>
-      </w:r>
-      <w:proofErr w:type="spellEnd"/>
-      <w:r>
-        <w:t xml:space="preserve"> </w:t>
-      </w:r>
-      <w:proofErr w:type="spellStart"/>
-      <w:r>
-        <w:t>masalah</w:t>
-      </w:r>
-      <w:proofErr w:type="spellEnd"/>
-      <w:r>
-        <w:t xml:space="preserve">, dan </w:t>
-      </w:r>
-      <w:proofErr w:type="spellStart"/>
-      <w:r>
-        <w:t>sistematika</w:t>
-      </w:r>
-      <w:proofErr w:type="spellEnd"/>
-      <w:r>
-        <w:t xml:space="preserve"> </w:t>
-      </w:r>
-      <w:proofErr w:type="spellStart"/>
-      <w:r>
-        <w:t>penulisan</w:t>
-      </w:r>
-      <w:proofErr w:type="spellEnd"/>
-      <w:r>
-        <w:t>.</w:t>
+        <w:t xml:space="preserve"> kami.</w:t>
       </w:r>
     </w:p>
     <w:p>
@@ -6941,7 +7111,8 @@
         <w:rPr>
           <w:b/>
         </w:rPr>
-        <w:t>BAB II LANDASAN TEORI</w:t>
+        <w:lastRenderedPageBreak/>
+        <w:t>BAB III METODOLOGI PENELITIAN</w:t>
       </w:r>
     </w:p>
     <w:p>
@@ -6950,184 +7121,6 @@
         <w:ind w:left="566" w:firstLine="0"/>
       </w:pPr>
       <w:r>
-        <w:t xml:space="preserve">Di </w:t>
-      </w:r>
-      <w:proofErr w:type="spellStart"/>
-      <w:r>
-        <w:t>bab</w:t>
-      </w:r>
-      <w:proofErr w:type="spellEnd"/>
-      <w:r>
-        <w:t xml:space="preserve"> </w:t>
-      </w:r>
-      <w:proofErr w:type="spellStart"/>
-      <w:r>
-        <w:t>ini</w:t>
-      </w:r>
-      <w:proofErr w:type="spellEnd"/>
-      <w:r>
-        <w:t xml:space="preserve"> kami </w:t>
-      </w:r>
-      <w:proofErr w:type="spellStart"/>
-      <w:r>
-        <w:t>akan</w:t>
-      </w:r>
-      <w:proofErr w:type="spellEnd"/>
-      <w:r>
-        <w:t xml:space="preserve"> </w:t>
-      </w:r>
-      <w:proofErr w:type="spellStart"/>
-      <w:r>
-        <w:t>memberikan</w:t>
-      </w:r>
-      <w:proofErr w:type="spellEnd"/>
-      <w:r>
-        <w:t xml:space="preserve"> </w:t>
-      </w:r>
-      <w:proofErr w:type="spellStart"/>
-      <w:r>
-        <w:t>pembaca</w:t>
-      </w:r>
-      <w:proofErr w:type="spellEnd"/>
-      <w:r>
-        <w:t xml:space="preserve"> </w:t>
-      </w:r>
-      <w:proofErr w:type="spellStart"/>
-      <w:r>
-        <w:t>pemahaman</w:t>
-      </w:r>
-      <w:proofErr w:type="spellEnd"/>
-      <w:r>
-        <w:t xml:space="preserve"> </w:t>
-      </w:r>
-      <w:proofErr w:type="spellStart"/>
-      <w:r>
-        <w:t>dasar</w:t>
-      </w:r>
-      <w:proofErr w:type="spellEnd"/>
-      <w:r>
-        <w:t xml:space="preserve"> </w:t>
-      </w:r>
-      <w:proofErr w:type="spellStart"/>
-      <w:r>
-        <w:t>tentang</w:t>
-      </w:r>
-      <w:proofErr w:type="spellEnd"/>
-      <w:r>
-        <w:t xml:space="preserve"> </w:t>
-      </w:r>
-      <w:proofErr w:type="spellStart"/>
-      <w:r>
-        <w:t>istilah-istilah</w:t>
-      </w:r>
-      <w:proofErr w:type="spellEnd"/>
-      <w:r>
-        <w:t xml:space="preserve"> </w:t>
-      </w:r>
-      <w:proofErr w:type="spellStart"/>
-      <w:r>
-        <w:t>atau</w:t>
-      </w:r>
-      <w:proofErr w:type="spellEnd"/>
-      <w:r>
-        <w:t xml:space="preserve"> </w:t>
-      </w:r>
-      <w:proofErr w:type="spellStart"/>
-      <w:r>
-        <w:t>teknik-teknik</w:t>
-      </w:r>
-      <w:proofErr w:type="spellEnd"/>
-      <w:r>
-        <w:t xml:space="preserve"> yang </w:t>
-      </w:r>
-      <w:proofErr w:type="spellStart"/>
-      <w:r>
-        <w:t>nantinya</w:t>
-      </w:r>
-      <w:proofErr w:type="spellEnd"/>
-      <w:r>
-        <w:t xml:space="preserve"> kami </w:t>
-      </w:r>
-      <w:proofErr w:type="spellStart"/>
-      <w:r>
-        <w:t>sering</w:t>
-      </w:r>
-      <w:proofErr w:type="spellEnd"/>
-      <w:r>
-        <w:t xml:space="preserve"> </w:t>
-      </w:r>
-      <w:proofErr w:type="spellStart"/>
-      <w:r>
-        <w:t>sebut</w:t>
-      </w:r>
-      <w:r>
-        <w:t>kan</w:t>
-      </w:r>
-      <w:proofErr w:type="spellEnd"/>
-      <w:r>
-        <w:t xml:space="preserve"> dan </w:t>
-      </w:r>
-      <w:proofErr w:type="spellStart"/>
-      <w:r>
-        <w:t>sering</w:t>
-      </w:r>
-      <w:proofErr w:type="spellEnd"/>
-      <w:r>
-        <w:t xml:space="preserve"> kami </w:t>
-      </w:r>
-      <w:proofErr w:type="spellStart"/>
-      <w:r>
-        <w:t>gunakan</w:t>
-      </w:r>
-      <w:proofErr w:type="spellEnd"/>
-      <w:r>
-        <w:t xml:space="preserve"> </w:t>
-      </w:r>
-      <w:proofErr w:type="spellStart"/>
-      <w:r>
-        <w:t>dalam</w:t>
-      </w:r>
-      <w:proofErr w:type="spellEnd"/>
-      <w:r>
-        <w:t xml:space="preserve"> </w:t>
-      </w:r>
-      <w:proofErr w:type="spellStart"/>
-      <w:r>
-        <w:t>menyelesaikan</w:t>
-      </w:r>
-      <w:proofErr w:type="spellEnd"/>
-      <w:r>
-        <w:t xml:space="preserve"> </w:t>
-      </w:r>
-      <w:proofErr w:type="spellStart"/>
-      <w:r>
-        <w:t>penelitian</w:t>
-      </w:r>
-      <w:proofErr w:type="spellEnd"/>
-      <w:r>
-        <w:t xml:space="preserve"> kami.</w:t>
-      </w:r>
-    </w:p>
-    <w:p>
-      <w:pPr>
-        <w:ind w:firstLine="0"/>
-        <w:rPr>
-          <w:b/>
-        </w:rPr>
-      </w:pPr>
-      <w:r>
-        <w:rPr>
-          <w:b/>
-        </w:rPr>
-        <w:t>BAB III METODOLOGI PENELITIAN</w:t>
-      </w:r>
-    </w:p>
-    <w:p>
-      <w:pPr>
-        <w:spacing w:after="200"/>
-        <w:ind w:left="566" w:firstLine="0"/>
-      </w:pPr>
-      <w:r>
         <w:t xml:space="preserve">Bab </w:t>
       </w:r>
       <w:proofErr w:type="spellStart"/>
@@ -7342,6 +7335,8 @@
       <w:r>
         <w:t>.</w:t>
       </w:r>
+      <w:bookmarkStart w:id="6" w:name="_GoBack"/>
+      <w:bookmarkEnd w:id="6"/>
     </w:p>
     <w:sectPr>
       <w:pgSz w:w="11906" w:h="16838"/>
@@ -8966,7 +8961,7 @@
 </file>
 
 <file path=customXml/itemProps1.xml><?xml version="1.0" encoding="utf-8"?>
-<ds:datastoreItem xmlns:ds="http://schemas.openxmlformats.org/officeDocument/2006/customXml" ds:itemID="{84B02EEF-E670-41E5-81FD-A266A53D2166}">
+<ds:datastoreItem xmlns:ds="http://schemas.openxmlformats.org/officeDocument/2006/customXml" ds:itemID="{1A769AD9-EDAC-49E7-BD9A-BADFF677D2BB}">
   <ds:schemaRefs>
     <ds:schemaRef ds:uri="http://schemas.openxmlformats.org/officeDocument/2006/bibliography"/>
   </ds:schemaRefs>

</xml_diff>